<commit_message>
Atualiza documento de requisitos
</commit_message>
<xml_diff>
--- a/Documentação/DocumentoDeRequisitos.docx
+++ b/Documentação/DocumentoDeRequisitos.docx
@@ -142,7 +142,7 @@
         <w:rPr>
           <w:rtl w:val="0"/>
         </w:rPr>
-        <w:t xml:space="preserve">Este documento registra na forma textual os requisitos gerais do sistema OurBook e destina-se aos responsáveis pelo desenvolvimento, bem como ao professor que supervisiona o projeto. </w:t>
+        <w:t xml:space="preserve">Este documento registra na forma textual os requisitos gerais do sistema PontoFlex e destina-se aos responsáveis pelo desenvolvimento, bem como ao professor que supervisiona o projeto. </w:t>
       </w:r>
     </w:p>
     <w:p>
@@ -169,13 +169,36 @@
     </w:p>
     <w:p>
       <w:pPr>
-        <w:rPr/>
-      </w:pPr>
-      <w:r>
-        <w:rPr>
-          <w:rtl w:val="0"/>
-        </w:rPr>
-        <w:t xml:space="preserve">O sistema OurBook é uma solução projetada para otimizar os procedimentos de empréstimo de livros em bibliotecas. Este sistema permite que o responsável pelo gerenciamento do local realize diversas tarefas, como cadastrar, alterar e remover livros, além de gerenciar a devolução dos empréstimos. Por meio do OurBook, os usuários podem buscar e alocar exemplares, bem como realizar seus cadastros de forma online. O sistema deve ter capacidade de realizar o controle do inventário de livros em estoque, além de manter  as informações sobre o cadastro de usuários e livros, incluindo registros de datas de empréstimo. </w:t>
+        <w:ind w:firstLine="720"/>
+        <w:rPr/>
+      </w:pPr>
+      <w:r>
+        <w:rPr>
+          <w:rtl w:val="0"/>
+        </w:rPr>
+        <w:t xml:space="preserve">O sistema PontoFlex é uma solução projetada para tornar o processo de vendas em pontos de venda mais ágil e intuitivo. Esse sistema permite que o operador do caixa realize diversas tarefas, como cadastrar, alterar e remover produtos, além de gerenciar o estoque em tempo real. Através do PontoFlex, os usuários podem registrar vendas de forma rápida e eficiente, aplicar descontos, emitir comprovantes e gerenciar diferentes métodos de pagamento.</w:t>
+      </w:r>
+    </w:p>
+    <w:p>
+      <w:pPr>
+        <w:ind w:firstLine="720"/>
+        <w:rPr/>
+      </w:pPr>
+      <w:r>
+        <w:rPr>
+          <w:rtl w:val="0"/>
+        </w:rPr>
+        <w:t xml:space="preserve">O sistema também oferece controle detalhado do fluxo de caixa, permitindo o registro de entradas e saídas de valores. Além disso, o PontoFlex mantém o histórico completo de transações, ajudando na geração de relatórios financeiros e análises de desempenho de vendas. Com uma interface amigável e flexível, o sistema é ideal para pequenos e grandes negócios que buscam simplicidade e eficiência no seu ponto de venda.</w:t>
+      </w:r>
+    </w:p>
+    <w:p>
+      <w:pPr>
+        <w:rPr/>
+      </w:pPr>
+      <w:r>
+        <w:rPr>
+          <w:rtl w:val="0"/>
+        </w:rPr>
       </w:r>
     </w:p>
     <w:p>
@@ -202,13 +225,14 @@
     </w:p>
     <w:p>
       <w:pPr>
-        <w:rPr/>
-      </w:pPr>
-      <w:r>
-        <w:rPr>
-          <w:rtl w:val="0"/>
-        </w:rPr>
-        <w:t xml:space="preserve">Os maiores interessados no sistema são aqueles que desejam realizar a leitura de livros sem despesa com a aquisição, tal como os funcionários e o proprietário do estabelecimento de locação de livros. Além disso, também são partes interessadas o time de estudantes, responsável pelo desenvolvimento do projeto, e o professor que ministra a disciplina.</w:t>
+        <w:ind w:firstLine="720"/>
+        <w:rPr/>
+      </w:pPr>
+      <w:r>
+        <w:rPr>
+          <w:rtl w:val="0"/>
+        </w:rPr>
+        <w:t xml:space="preserve">Os principais stakeholders envolvidos no desenvolvimento e uso do PontoFlex incluem os proprietários de estabelecimentos comerciais, que buscam uma solução de PDV eficiente e amigável para facilitar a gestão de vendas e estoques. Os funcionários, como estoquistas e operadores de caixa, também são partes interessadas, pois utilizam o sistema diariamente para realizar operações de venda e controle de estoque. Além disso, os clientes dos estabelecimentos comerciais são diretamente beneficiados, uma vez que suas compras serão realizadas de forma mais rápida e eficiente, aprimorando sua experiência de compra. </w:t>
       </w:r>
     </w:p>
     <w:p>
@@ -257,13 +281,13 @@
           <w:b w:val="1"/>
           <w:rtl w:val="0"/>
         </w:rPr>
-        <w:t xml:space="preserve">Bibliotecário </w:t>
-      </w:r>
-      <w:r>
-        <w:rPr>
-          <w:rtl w:val="0"/>
-        </w:rPr>
-        <w:t xml:space="preserve">– Tem a permissão de administração geral do sistema. Pode gerenciar usuários, cadastrar/editar/excluir/devolver livros e possui permissão para realizar todas as demais ações do sistema. </w:t>
+        <w:t xml:space="preserve">Gerente do negócio </w:t>
+      </w:r>
+      <w:r>
+        <w:rPr>
+          <w:rtl w:val="0"/>
+        </w:rPr>
+        <w:t xml:space="preserve">– Tem permissão para realizar todas as ações no sistema. Pode cadastrar, editar e excluir produtos, gerenciar o estoque, visualizar e gerar relatórios financeiros, além de criar e gerenciar logins de outros funcionários, atribuindo permissões específicas a cada um.</w:t>
       </w:r>
     </w:p>
     <w:p>
@@ -274,16 +298,8 @@
       </w:pPr>
       <w:r>
         <w:rPr>
-          <w:b w:val="1"/>
-          <w:rtl w:val="0"/>
-        </w:rPr>
-        <w:t xml:space="preserve">Leitor Cadastrado</w:t>
-      </w:r>
-      <w:r>
-        <w:rPr>
-          <w:rtl w:val="0"/>
-        </w:rPr>
-        <w:t xml:space="preserve"> – Tem a permissão de locar livros e consultar o acervo. </w:t>
+          <w:rtl w:val="0"/>
+        </w:rPr>
       </w:r>
     </w:p>
     <w:p>
@@ -297,13 +313,46 @@
           <w:b w:val="1"/>
           <w:rtl w:val="0"/>
         </w:rPr>
-        <w:t xml:space="preserve">Leitor Visitante</w:t>
-      </w:r>
-      <w:r>
-        <w:rPr>
-          <w:rtl w:val="0"/>
-        </w:rPr>
-        <w:t xml:space="preserve"> – Tem a permissão de realizar cadastro.  </w:t>
+        <w:t xml:space="preserve">Estoquista</w:t>
+      </w:r>
+      <w:r>
+        <w:rPr>
+          <w:rtl w:val="0"/>
+        </w:rPr>
+        <w:t xml:space="preserve"> – Responsável por manter o controle do inventário de produtos. O estoquista pode cadastrar, atualizar e remover produtos, além de gerenciar o estoque (incluir, ajustar e verificar as quantidades de produtos disponíveis). No entanto, ele não pode realizar vendas nem acessar o fluxo de caixa.</w:t>
+      </w:r>
+    </w:p>
+    <w:p>
+      <w:pPr>
+        <w:spacing w:before="120" w:lineRule="auto"/>
+        <w:jc w:val="both"/>
+        <w:rPr/>
+      </w:pPr>
+      <w:r>
+        <w:rPr>
+          <w:rtl w:val="0"/>
+        </w:rPr>
+        <w:t xml:space="preserve"> </w:t>
+      </w:r>
+    </w:p>
+    <w:p>
+      <w:pPr>
+        <w:spacing w:before="120" w:lineRule="auto"/>
+        <w:jc w:val="both"/>
+        <w:rPr/>
+      </w:pPr>
+      <w:r>
+        <w:rPr>
+          <w:b w:val="1"/>
+          <w:rtl w:val="0"/>
+        </w:rPr>
+        <w:t xml:space="preserve">Operador de caixa</w:t>
+      </w:r>
+      <w:r>
+        <w:rPr>
+          <w:rtl w:val="0"/>
+        </w:rPr>
+        <w:t xml:space="preserve"> – Responsável por realizar as vendas e emitir comprovantes. Tem acesso apenas à interface de registro de vendas, onde pode adicionar produtos ao carrinho, aplicar descontos e fechar vendas. O operador de caixa não pode alterar o estoque ou gerenciar permissões.</w:t>
       </w:r>
     </w:p>
     <w:p>
@@ -2883,7 +2932,7 @@
                 <w:szCs w:val="20"/>
                 <w:rtl w:val="0"/>
               </w:rPr>
-              <w:t xml:space="preserve">02/Abr/2024</w:t>
+              <w:t xml:space="preserve">16/Set/2024</w:t>
             </w:r>
             <w:r>
               <w:rPr>
@@ -2917,111 +2966,7 @@
                 <w:szCs w:val="20"/>
                 <w:rtl w:val="0"/>
               </w:rPr>
-              <w:t xml:space="preserve">Antonio</w:t>
-            </w:r>
-          </w:p>
-          <w:p>
-            <w:pPr>
-              <w:pBdr>
-                <w:top w:color="000000" w:space="0" w:sz="0" w:val="none"/>
-                <w:left w:color="000000" w:space="0" w:sz="0" w:val="none"/>
-                <w:bottom w:color="000000" w:space="0" w:sz="0" w:val="none"/>
-                <w:right w:color="000000" w:space="0" w:sz="0" w:val="none"/>
-                <w:between w:color="000000" w:space="0" w:sz="0" w:val="none"/>
-              </w:pBdr>
-              <w:spacing w:before="120" w:lineRule="auto"/>
-              <w:rPr>
-                <w:color w:val="000000"/>
-                <w:sz w:val="20"/>
-                <w:szCs w:val="20"/>
-              </w:rPr>
-            </w:pPr>
-            <w:r>
-              <w:rPr>
-                <w:color w:val="000000"/>
-                <w:sz w:val="20"/>
-                <w:szCs w:val="20"/>
-                <w:rtl w:val="0"/>
-              </w:rPr>
-              <w:t xml:space="preserve">Catarina</w:t>
-            </w:r>
-          </w:p>
-          <w:p>
-            <w:pPr>
-              <w:pBdr>
-                <w:top w:color="000000" w:space="0" w:sz="0" w:val="none"/>
-                <w:left w:color="000000" w:space="0" w:sz="0" w:val="none"/>
-                <w:bottom w:color="000000" w:space="0" w:sz="0" w:val="none"/>
-                <w:right w:color="000000" w:space="0" w:sz="0" w:val="none"/>
-                <w:between w:color="000000" w:space="0" w:sz="0" w:val="none"/>
-              </w:pBdr>
-              <w:spacing w:before="120" w:lineRule="auto"/>
-              <w:rPr>
-                <w:color w:val="000000"/>
-                <w:sz w:val="20"/>
-                <w:szCs w:val="20"/>
-              </w:rPr>
-            </w:pPr>
-            <w:r>
-              <w:rPr>
-                <w:color w:val="000000"/>
-                <w:sz w:val="20"/>
-                <w:szCs w:val="20"/>
-                <w:rtl w:val="0"/>
-              </w:rPr>
-              <w:t xml:space="preserve">Soraya</w:t>
-            </w:r>
-          </w:p>
-          <w:p>
-            <w:pPr>
-              <w:pBdr>
-                <w:top w:color="000000" w:space="0" w:sz="0" w:val="none"/>
-                <w:left w:color="000000" w:space="0" w:sz="0" w:val="none"/>
-                <w:bottom w:color="000000" w:space="0" w:sz="0" w:val="none"/>
-                <w:right w:color="000000" w:space="0" w:sz="0" w:val="none"/>
-                <w:between w:color="000000" w:space="0" w:sz="0" w:val="none"/>
-              </w:pBdr>
-              <w:spacing w:before="120" w:lineRule="auto"/>
-              <w:rPr>
-                <w:color w:val="000000"/>
-                <w:sz w:val="20"/>
-                <w:szCs w:val="20"/>
-              </w:rPr>
-            </w:pPr>
-            <w:r>
-              <w:rPr>
-                <w:color w:val="000000"/>
-                <w:sz w:val="20"/>
-                <w:szCs w:val="20"/>
-                <w:rtl w:val="0"/>
-              </w:rPr>
               <w:t xml:space="preserve">Sophya Ribeiro</w:t>
-            </w:r>
-          </w:p>
-          <w:p>
-            <w:pPr>
-              <w:pBdr>
-                <w:top w:color="000000" w:space="0" w:sz="0" w:val="none"/>
-                <w:left w:color="000000" w:space="0" w:sz="0" w:val="none"/>
-                <w:bottom w:color="000000" w:space="0" w:sz="0" w:val="none"/>
-                <w:right w:color="000000" w:space="0" w:sz="0" w:val="none"/>
-                <w:between w:color="000000" w:space="0" w:sz="0" w:val="none"/>
-              </w:pBdr>
-              <w:spacing w:before="120" w:lineRule="auto"/>
-              <w:rPr>
-                <w:color w:val="000000"/>
-                <w:sz w:val="20"/>
-                <w:szCs w:val="20"/>
-              </w:rPr>
-            </w:pPr>
-            <w:r>
-              <w:rPr>
-                <w:color w:val="000000"/>
-                <w:sz w:val="20"/>
-                <w:szCs w:val="20"/>
-                <w:rtl w:val="0"/>
-              </w:rPr>
-              <w:t xml:space="preserve">Luigi Almeida</w:t>
             </w:r>
           </w:p>
         </w:tc>
@@ -3050,7 +2995,7 @@
                 <w:szCs w:val="20"/>
                 <w:rtl w:val="0"/>
               </w:rPr>
-              <w:t xml:space="preserve">Primeira versão dos requisitos funcionais, não-funcionais e das regras de negócio do sistema OurBook.</w:t>
+              <w:t xml:space="preserve">Primeira versão da introdução do sistema.</w:t>
             </w:r>
             <w:r>
               <w:rPr>

</xml_diff>